<commit_message>
Corrected term project marking guide
</commit_message>
<xml_diff>
--- a/Term Project Marking Guide.docx
+++ b/Term Project Marking Guide.docx
@@ -473,8 +473,8 @@
         <w:tblLook w:val="04A0" w:firstRow="1" w:lastRow="0" w:firstColumn="1" w:lastColumn="0" w:noHBand="0" w:noVBand="1"/>
       </w:tblPr>
       <w:tblGrid>
-        <w:gridCol w:w="4313"/>
-        <w:gridCol w:w="4317"/>
+        <w:gridCol w:w="4316"/>
+        <w:gridCol w:w="4314"/>
       </w:tblGrid>
       <w:tr>
         <w:tc>
@@ -567,7 +567,15 @@
                 <w:sz w:val="18"/>
                 <w:szCs w:val="18"/>
               </w:rPr>
-              <w:t>Anthony Pham</w:t>
+              <w:t>Quang Minh</w:t>
+            </w:r>
+            <w:r>
+              <w:rPr>
+                <w:rFonts w:ascii="Verdana" w:hAnsi="Verdana"/>
+                <w:sz w:val="18"/>
+                <w:szCs w:val="18"/>
+              </w:rPr>
+              <w:t xml:space="preserve"> Pham</w:t>
             </w:r>
           </w:p>
         </w:tc>
@@ -601,7 +609,23 @@
                 <w:sz w:val="18"/>
                 <w:szCs w:val="18"/>
               </w:rPr>
-              <w:t>Yogesh Verma</w:t>
+              <w:t>Yogesh</w:t>
+            </w:r>
+            <w:r>
+              <w:rPr>
+                <w:rFonts w:ascii="Verdana" w:hAnsi="Verdana"/>
+                <w:sz w:val="18"/>
+                <w:szCs w:val="18"/>
+              </w:rPr>
+              <w:t xml:space="preserve"> Kumar</w:t>
+            </w:r>
+            <w:r>
+              <w:rPr>
+                <w:rFonts w:ascii="Verdana" w:hAnsi="Verdana"/>
+                <w:sz w:val="18"/>
+                <w:szCs w:val="18"/>
+              </w:rPr>
+              <w:t xml:space="preserve"> Verma</w:t>
             </w:r>
           </w:p>
         </w:tc>
@@ -3551,6 +3575,25 @@
 </file>
 
 <file path=customXml/item1.xml><?xml version="1.0" encoding="utf-8"?>
+<p:properties xmlns:p="http://schemas.microsoft.com/office/2006/metadata/properties" xmlns:xsi="http://www.w3.org/2001/XMLSchema-instance" xmlns:pc="http://schemas.microsoft.com/office/infopath/2007/PartnerControls">
+  <documentManagement/>
+</p:properties>
+</file>
+
+<file path=customXml/item2.xml><?xml version="1.0" encoding="utf-8"?>
+<?mso-contentType ?>
+<FormTemplates xmlns="http://schemas.microsoft.com/sharepoint/v3/contenttype/forms">
+  <Display>DocumentLibraryForm</Display>
+  <Edit>DocumentLibraryForm</Edit>
+  <New>DocumentLibraryForm</New>
+</FormTemplates>
+</file>
+
+<file path=customXml/item3.xml><?xml version="1.0" encoding="utf-8"?>
+<LongProperties xmlns="http://schemas.microsoft.com/office/2006/metadata/longProperties"/>
+</file>
+
+<file path=customXml/item4.xml><?xml version="1.0" encoding="utf-8"?>
 <ct:contentTypeSchema xmlns:ct="http://schemas.microsoft.com/office/2006/metadata/contentType" xmlns:ma="http://schemas.microsoft.com/office/2006/metadata/properties/metaAttributes" ct:_="" ma:_="" ma:contentTypeName="Document" ma:contentTypeID="0x010100297116ADCEB8334F82A52B7F169BB9D3" ma:contentTypeVersion="0" ma:contentTypeDescription="Create a new document." ma:contentTypeScope="" ma:versionID="e20320b7f3efb54160f12ee3c98264ed">
   <xsd:schema xmlns:xsd="http://www.w3.org/2001/XMLSchema" xmlns:xs="http://www.w3.org/2001/XMLSchema" xmlns:p="http://schemas.microsoft.com/office/2006/metadata/properties" xmlns:ns2="c05f4a5d-d16b-44c8-8293-b90880d90e50" targetNamespace="http://schemas.microsoft.com/office/2006/metadata/properties" ma:root="true" ma:fieldsID="1ce2d374ff67cd642228679a79cc4210" ns2:_="">
     <xsd:import namespace="c05f4a5d-d16b-44c8-8293-b90880d90e50"/>
@@ -3695,25 +3738,6 @@
 </ct:contentTypeSchema>
 </file>
 
-<file path=customXml/item2.xml><?xml version="1.0" encoding="utf-8"?>
-<LongProperties xmlns="http://schemas.microsoft.com/office/2006/metadata/longProperties"/>
-</file>
-
-<file path=customXml/item3.xml><?xml version="1.0" encoding="utf-8"?>
-<?mso-contentType ?>
-<FormTemplates xmlns="http://schemas.microsoft.com/sharepoint/v3/contenttype/forms">
-  <Display>DocumentLibraryForm</Display>
-  <Edit>DocumentLibraryForm</Edit>
-  <New>DocumentLibraryForm</New>
-</FormTemplates>
-</file>
-
-<file path=customXml/item4.xml><?xml version="1.0" encoding="utf-8"?>
-<p:properties xmlns:p="http://schemas.microsoft.com/office/2006/metadata/properties" xmlns:xsi="http://www.w3.org/2001/XMLSchema-instance" xmlns:pc="http://schemas.microsoft.com/office/infopath/2007/PartnerControls">
-  <documentManagement/>
-</p:properties>
-</file>
-
 <file path=customXml/item5.xml><?xml version="1.0" encoding="utf-8"?>
 <?mso-contentType ?>
 <spe:Receivers xmlns:spe="http://schemas.microsoft.com/sharepoint/events">
@@ -3761,6 +3785,31 @@
 </file>
 
 <file path=customXml/itemProps1.xml><?xml version="1.0" encoding="utf-8"?>
+<ds:datastoreItem xmlns:ds="http://schemas.openxmlformats.org/officeDocument/2006/customXml" ds:itemID="{9AFD9CF8-5160-411E-9C6E-73CF48A870C4}">
+  <ds:schemaRefs>
+    <ds:schemaRef ds:uri="http://schemas.microsoft.com/office/2006/metadata/properties"/>
+    <ds:schemaRef ds:uri="http://schemas.microsoft.com/office/infopath/2007/PartnerControls"/>
+  </ds:schemaRefs>
+</ds:datastoreItem>
+</file>
+
+<file path=customXml/itemProps2.xml><?xml version="1.0" encoding="utf-8"?>
+<ds:datastoreItem xmlns:ds="http://schemas.openxmlformats.org/officeDocument/2006/customXml" ds:itemID="{F0B3CB7E-574E-477A-A867-7F187FA6111C}">
+  <ds:schemaRefs>
+    <ds:schemaRef ds:uri="http://schemas.microsoft.com/sharepoint/v3/contenttype/forms"/>
+  </ds:schemaRefs>
+</ds:datastoreItem>
+</file>
+
+<file path=customXml/itemProps3.xml><?xml version="1.0" encoding="utf-8"?>
+<ds:datastoreItem xmlns:ds="http://schemas.openxmlformats.org/officeDocument/2006/customXml" ds:itemID="{665BCF06-AFE1-43A0-A282-6B928EEE7199}">
+  <ds:schemaRefs>
+    <ds:schemaRef ds:uri="http://schemas.microsoft.com/office/2006/metadata/longProperties"/>
+  </ds:schemaRefs>
+</ds:datastoreItem>
+</file>
+
+<file path=customXml/itemProps4.xml><?xml version="1.0" encoding="utf-8"?>
 <ds:datastoreItem xmlns:ds="http://schemas.openxmlformats.org/officeDocument/2006/customXml" ds:itemID="{E74B9125-692C-459F-AA00-3092BAB07095}">
   <ds:schemaRefs>
     <ds:schemaRef ds:uri="http://schemas.microsoft.com/office/2006/metadata/contentType"/>
@@ -3778,31 +3827,6 @@
 </ds:datastoreItem>
 </file>
 
-<file path=customXml/itemProps2.xml><?xml version="1.0" encoding="utf-8"?>
-<ds:datastoreItem xmlns:ds="http://schemas.openxmlformats.org/officeDocument/2006/customXml" ds:itemID="{665BCF06-AFE1-43A0-A282-6B928EEE7199}">
-  <ds:schemaRefs>
-    <ds:schemaRef ds:uri="http://schemas.microsoft.com/office/2006/metadata/longProperties"/>
-  </ds:schemaRefs>
-</ds:datastoreItem>
-</file>
-
-<file path=customXml/itemProps3.xml><?xml version="1.0" encoding="utf-8"?>
-<ds:datastoreItem xmlns:ds="http://schemas.openxmlformats.org/officeDocument/2006/customXml" ds:itemID="{F0B3CB7E-574E-477A-A867-7F187FA6111C}">
-  <ds:schemaRefs>
-    <ds:schemaRef ds:uri="http://schemas.microsoft.com/sharepoint/v3/contenttype/forms"/>
-  </ds:schemaRefs>
-</ds:datastoreItem>
-</file>
-
-<file path=customXml/itemProps4.xml><?xml version="1.0" encoding="utf-8"?>
-<ds:datastoreItem xmlns:ds="http://schemas.openxmlformats.org/officeDocument/2006/customXml" ds:itemID="{9AFD9CF8-5160-411E-9C6E-73CF48A870C4}">
-  <ds:schemaRefs>
-    <ds:schemaRef ds:uri="http://schemas.microsoft.com/office/2006/metadata/properties"/>
-    <ds:schemaRef ds:uri="http://schemas.microsoft.com/office/infopath/2007/PartnerControls"/>
-  </ds:schemaRefs>
-</ds:datastoreItem>
-</file>
-
 <file path=customXml/itemProps5.xml><?xml version="1.0" encoding="utf-8"?>
 <ds:datastoreItem xmlns:ds="http://schemas.openxmlformats.org/officeDocument/2006/customXml" ds:itemID="{30E754D5-B75B-44E7-8497-9D08B3ECE426}">
   <ds:schemaRefs>

</xml_diff>